<commit_message>
modification répartition des taches
</commit_message>
<xml_diff>
--- a/Répartition des taches.docx
+++ b/Répartition des taches.docx
@@ -2,8 +2,6 @@
 <file path=word/document.xml><?xml version="1.0" encoding="utf-8"?>
 <w:document xmlns:wpc="http://schemas.microsoft.com/office/word/2010/wordprocessingCanvas" xmlns:cx="http://schemas.microsoft.com/office/drawing/2014/chartex" xmlns:cx1="http://schemas.microsoft.com/office/drawing/2015/9/8/chartex" xmlns:cx2="http://schemas.microsoft.com/office/drawing/2015/10/21/chartex" xmlns:cx3="http://schemas.microsoft.com/office/drawing/2016/5/9/chartex" xmlns:cx4="http://schemas.microsoft.com/office/drawing/2016/5/10/chartex" xmlns:cx5="http://schemas.microsoft.com/office/drawing/2016/5/11/chartex" xmlns:cx6="http://schemas.microsoft.com/office/drawing/2016/5/12/chartex" xmlns:cx7="http://schemas.microsoft.com/office/drawing/2016/5/13/chartex" xmlns:cx8="http://schemas.microsoft.com/office/drawing/2016/5/14/chartex" xmlns:mc="http://schemas.openxmlformats.org/markup-compatibility/2006" xmlns:aink="http://schemas.microsoft.com/office/drawing/2016/ink" xmlns:am3d="http://schemas.microsoft.com/office/drawing/2017/model3d" xmlns:o="urn:schemas-microsoft-com:office:office" xmlns:oel="http://schemas.microsoft.com/office/2019/extlst" xmlns:r="http://schemas.openxmlformats.org/officeDocument/2006/relationships" xmlns:m="http://schemas.openxmlformats.org/officeDocument/2006/math" xmlns:v="urn:schemas-microsoft-com:vml" xmlns:wp14="http://schemas.microsoft.com/office/word/2010/wordprocessingDrawing" xmlns:wp="http://schemas.openxmlformats.org/drawingml/2006/wordprocessingDrawing" xmlns:w10="urn:schemas-microsoft-com:office:word" xmlns:w="http://schemas.openxmlformats.org/wordprocessingml/2006/main" xmlns:w14="http://schemas.microsoft.com/office/word/2010/wordml" xmlns:w15="http://schemas.microsoft.com/office/word/2012/wordml" xmlns:w16cex="http://schemas.microsoft.com/office/word/2018/wordml/cex" xmlns:w16cid="http://schemas.microsoft.com/office/word/2016/wordml/cid" xmlns:w16="http://schemas.microsoft.com/office/word/2018/wordml" xmlns:w16sdtdh="http://schemas.microsoft.com/office/word/2020/wordml/sdtdatahash" xmlns:w16se="http://schemas.microsoft.com/office/word/2015/wordml/symex" xmlns:wpg="http://schemas.microsoft.com/office/word/2010/wordprocessingGroup" xmlns:wpi="http://schemas.microsoft.com/office/word/2010/wordprocessingInk" xmlns:wne="http://schemas.microsoft.com/office/word/2006/wordml" xmlns:wps="http://schemas.microsoft.com/office/word/2010/wordprocessingShape" mc:Ignorable="w14 w15 w16se w16cid w16 w16cex w16sdtdh wp14">
   <w:body>
-    <w:bookmarkStart w:id="0" w:name="_GoBack" w:displacedByCustomXml="next"/>
-    <w:bookmarkEnd w:id="0" w:displacedByCustomXml="next"/>
     <w:sdt>
       <w:sdtPr>
         <w:id w:val="-1004898184"/>
@@ -951,6 +949,26 @@
     </w:p>
     <w:p>
       <w:pPr>
+        <w:ind w:firstLine="708"/>
+        <w:rPr>
+          <w:rFonts w:ascii="Calibri" w:eastAsia="Times New Roman" w:hAnsi="Calibri" w:cs="Calibri"/>
+          <w:color w:val="000000"/>
+          <w:kern w:val="0"/>
+          <w14:ligatures w14:val="none"/>
+        </w:rPr>
+      </w:pPr>
+      <w:r>
+        <w:rPr>
+          <w:rFonts w:ascii="Calibri" w:eastAsia="Times New Roman" w:hAnsi="Calibri" w:cs="Calibri"/>
+          <w:color w:val="000000"/>
+          <w:kern w:val="0"/>
+          <w14:ligatures w14:val="none"/>
+        </w:rPr>
+        <w:t>Backend :</w:t>
+      </w:r>
+    </w:p>
+    <w:p>
+      <w:pPr>
         <w:pStyle w:val="Paragraphedeliste"/>
         <w:numPr>
           <w:ilvl w:val="0"/>
@@ -999,45 +1017,6 @@
     </w:p>
     <w:p>
       <w:pPr>
-        <w:rPr>
-          <w:rFonts w:ascii="Calibri" w:eastAsia="Times New Roman" w:hAnsi="Calibri" w:cs="Calibri"/>
-          <w:color w:val="000000"/>
-          <w:kern w:val="0"/>
-          <w14:ligatures w14:val="none"/>
-        </w:rPr>
-      </w:pPr>
-    </w:p>
-    <w:p>
-      <w:pPr>
-        <w:rPr>
-          <w:rFonts w:ascii="Calibri" w:eastAsia="Times New Roman" w:hAnsi="Calibri" w:cs="Calibri"/>
-          <w:color w:val="000000"/>
-          <w:kern w:val="0"/>
-          <w14:ligatures w14:val="none"/>
-        </w:rPr>
-      </w:pPr>
-      <w:r>
-        <w:rPr>
-          <w:rFonts w:ascii="Calibri" w:eastAsia="Times New Roman" w:hAnsi="Calibri" w:cs="Calibri"/>
-          <w:color w:val="000000"/>
-          <w:kern w:val="0"/>
-          <w14:ligatures w14:val="none"/>
-        </w:rPr>
-        <w:t>Mathis :</w:t>
-      </w:r>
-    </w:p>
-    <w:p>
-      <w:pPr>
-        <w:rPr>
-          <w:rFonts w:ascii="Calibri" w:eastAsia="Times New Roman" w:hAnsi="Calibri" w:cs="Calibri"/>
-          <w:color w:val="000000"/>
-          <w:kern w:val="0"/>
-          <w14:ligatures w14:val="none"/>
-        </w:rPr>
-      </w:pPr>
-    </w:p>
-    <w:p>
-      <w:pPr>
         <w:pStyle w:val="Paragraphedeliste"/>
         <w:numPr>
           <w:ilvl w:val="0"/>
@@ -1057,7 +1036,7 @@
           <w:kern w:val="0"/>
           <w14:ligatures w14:val="none"/>
         </w:rPr>
-        <w:t>Interface jeu</w:t>
+        <w:t>Les évènements</w:t>
       </w:r>
     </w:p>
     <w:p>
@@ -1086,7 +1065,7 @@
           <w:kern w:val="0"/>
           <w14:ligatures w14:val="none"/>
         </w:rPr>
-        <w:t>Philippe :</w:t>
+        <w:t>Mathis :</w:t>
       </w:r>
     </w:p>
     <w:p>
@@ -1098,6 +1077,44 @@
           <w14:ligatures w14:val="none"/>
         </w:rPr>
       </w:pPr>
+    </w:p>
+    <w:p>
+      <w:pPr>
+        <w:ind w:firstLine="708"/>
+        <w:rPr>
+          <w:rFonts w:ascii="Calibri" w:eastAsia="Times New Roman" w:hAnsi="Calibri" w:cs="Calibri"/>
+          <w:color w:val="000000"/>
+          <w:kern w:val="0"/>
+          <w14:ligatures w14:val="none"/>
+        </w:rPr>
+      </w:pPr>
+      <w:r>
+        <w:rPr>
+          <w:rFonts w:ascii="Calibri" w:eastAsia="Times New Roman" w:hAnsi="Calibri" w:cs="Calibri"/>
+          <w:color w:val="000000"/>
+          <w:kern w:val="0"/>
+          <w14:ligatures w14:val="none"/>
+        </w:rPr>
+        <w:t>Frontend</w:t>
+      </w:r>
+      <w:r>
+        <w:rPr>
+          <w:rFonts w:ascii="Calibri" w:eastAsia="Times New Roman" w:hAnsi="Calibri" w:cs="Calibri"/>
+          <w:color w:val="000000"/>
+          <w:kern w:val="0"/>
+          <w14:ligatures w14:val="none"/>
+        </w:rPr>
+        <w:t xml:space="preserve"> </w:t>
+      </w:r>
+      <w:r>
+        <w:rPr>
+          <w:rFonts w:ascii="Calibri" w:eastAsia="Times New Roman" w:hAnsi="Calibri" w:cs="Calibri"/>
+          <w:color w:val="000000"/>
+          <w:kern w:val="0"/>
+          <w14:ligatures w14:val="none"/>
+        </w:rPr>
+        <w:t>:</w:t>
+      </w:r>
     </w:p>
     <w:p>
       <w:pPr>
@@ -1120,7 +1137,267 @@
           <w:kern w:val="0"/>
           <w14:ligatures w14:val="none"/>
         </w:rPr>
-        <w:t>Le joueur</w:t>
+        <w:t>Interface jeu</w:t>
+      </w:r>
+    </w:p>
+    <w:p>
+      <w:pPr>
+        <w:pStyle w:val="Paragraphedeliste"/>
+        <w:numPr>
+          <w:ilvl w:val="0"/>
+          <w:numId w:val="34"/>
+        </w:numPr>
+        <w:rPr>
+          <w:rFonts w:ascii="Calibri" w:eastAsia="Times New Roman" w:hAnsi="Calibri" w:cs="Calibri"/>
+          <w:color w:val="000000"/>
+          <w:kern w:val="0"/>
+          <w14:ligatures w14:val="none"/>
+        </w:rPr>
+      </w:pPr>
+      <w:r>
+        <w:rPr>
+          <w:rFonts w:ascii="Calibri" w:eastAsia="Times New Roman" w:hAnsi="Calibri" w:cs="Calibri"/>
+          <w:color w:val="000000"/>
+          <w:kern w:val="0"/>
+          <w14:ligatures w14:val="none"/>
+        </w:rPr>
+        <w:t>Inventaire</w:t>
+      </w:r>
+    </w:p>
+    <w:p>
+      <w:pPr>
+        <w:pStyle w:val="Paragraphedeliste"/>
+        <w:numPr>
+          <w:ilvl w:val="0"/>
+          <w:numId w:val="34"/>
+        </w:numPr>
+        <w:rPr>
+          <w:rFonts w:ascii="Calibri" w:eastAsia="Times New Roman" w:hAnsi="Calibri" w:cs="Calibri"/>
+          <w:color w:val="000000"/>
+          <w:kern w:val="0"/>
+          <w14:ligatures w14:val="none"/>
+        </w:rPr>
+      </w:pPr>
+      <w:r>
+        <w:rPr>
+          <w:rFonts w:ascii="Calibri" w:eastAsia="Times New Roman" w:hAnsi="Calibri" w:cs="Calibri"/>
+          <w:color w:val="000000"/>
+          <w:kern w:val="0"/>
+          <w14:ligatures w14:val="none"/>
+        </w:rPr>
+        <w:t>Header</w:t>
+      </w:r>
+    </w:p>
+    <w:p>
+      <w:pPr>
+        <w:pStyle w:val="Paragraphedeliste"/>
+        <w:numPr>
+          <w:ilvl w:val="0"/>
+          <w:numId w:val="34"/>
+        </w:numPr>
+        <w:rPr>
+          <w:rFonts w:ascii="Calibri" w:eastAsia="Times New Roman" w:hAnsi="Calibri" w:cs="Calibri"/>
+          <w:color w:val="000000"/>
+          <w:kern w:val="0"/>
+          <w14:ligatures w14:val="none"/>
+        </w:rPr>
+      </w:pPr>
+      <w:r>
+        <w:rPr>
+          <w:rFonts w:ascii="Calibri" w:eastAsia="Times New Roman" w:hAnsi="Calibri" w:cs="Calibri"/>
+          <w:color w:val="000000"/>
+          <w:kern w:val="0"/>
+          <w14:ligatures w14:val="none"/>
+        </w:rPr>
+        <w:t>page game </w:t>
+      </w:r>
+    </w:p>
+    <w:p>
+      <w:pPr>
+        <w:pStyle w:val="Paragraphedeliste"/>
+        <w:numPr>
+          <w:ilvl w:val="0"/>
+          <w:numId w:val="34"/>
+        </w:numPr>
+        <w:rPr>
+          <w:rFonts w:ascii="Calibri" w:eastAsia="Times New Roman" w:hAnsi="Calibri" w:cs="Calibri"/>
+          <w:color w:val="000000"/>
+          <w:kern w:val="0"/>
+          <w14:ligatures w14:val="none"/>
+        </w:rPr>
+      </w:pPr>
+      <w:r>
+        <w:rPr>
+          <w:rFonts w:ascii="Calibri" w:eastAsia="Times New Roman" w:hAnsi="Calibri" w:cs="Calibri"/>
+          <w:color w:val="000000"/>
+          <w:kern w:val="0"/>
+          <w14:ligatures w14:val="none"/>
+        </w:rPr>
+        <w:t>page create</w:t>
+      </w:r>
+    </w:p>
+    <w:p>
+      <w:pPr>
+        <w:rPr>
+          <w:rFonts w:ascii="Calibri" w:eastAsia="Times New Roman" w:hAnsi="Calibri" w:cs="Calibri"/>
+          <w:color w:val="000000"/>
+          <w:kern w:val="0"/>
+          <w14:ligatures w14:val="none"/>
+        </w:rPr>
+      </w:pPr>
+    </w:p>
+    <w:p>
+      <w:pPr>
+        <w:rPr>
+          <w:rFonts w:ascii="Calibri" w:eastAsia="Times New Roman" w:hAnsi="Calibri" w:cs="Calibri"/>
+          <w:color w:val="000000"/>
+          <w:kern w:val="0"/>
+          <w14:ligatures w14:val="none"/>
+        </w:rPr>
+      </w:pPr>
+      <w:r>
+        <w:rPr>
+          <w:rFonts w:ascii="Calibri" w:eastAsia="Times New Roman" w:hAnsi="Calibri" w:cs="Calibri"/>
+          <w:color w:val="000000"/>
+          <w:kern w:val="0"/>
+          <w14:ligatures w14:val="none"/>
+        </w:rPr>
+        <w:t>Philippe :</w:t>
+      </w:r>
+    </w:p>
+    <w:p>
+      <w:pPr>
+        <w:rPr>
+          <w:rFonts w:ascii="Calibri" w:eastAsia="Times New Roman" w:hAnsi="Calibri" w:cs="Calibri"/>
+          <w:color w:val="000000"/>
+          <w:kern w:val="0"/>
+          <w14:ligatures w14:val="none"/>
+        </w:rPr>
+      </w:pPr>
+    </w:p>
+    <w:p>
+      <w:pPr>
+        <w:ind w:firstLine="708"/>
+        <w:rPr>
+          <w:rFonts w:ascii="Calibri" w:eastAsia="Times New Roman" w:hAnsi="Calibri" w:cs="Calibri"/>
+          <w:color w:val="000000"/>
+          <w:kern w:val="0"/>
+          <w14:ligatures w14:val="none"/>
+        </w:rPr>
+      </w:pPr>
+      <w:r>
+        <w:rPr>
+          <w:rFonts w:ascii="Calibri" w:eastAsia="Times New Roman" w:hAnsi="Calibri" w:cs="Calibri"/>
+          <w:color w:val="000000"/>
+          <w:kern w:val="0"/>
+          <w14:ligatures w14:val="none"/>
+        </w:rPr>
+        <w:t>Backend page game</w:t>
+      </w:r>
+      <w:r>
+        <w:rPr>
+          <w:rFonts w:ascii="Calibri" w:eastAsia="Times New Roman" w:hAnsi="Calibri" w:cs="Calibri"/>
+          <w:color w:val="000000"/>
+          <w:kern w:val="0"/>
+          <w14:ligatures w14:val="none"/>
+        </w:rPr>
+        <w:t> :</w:t>
+      </w:r>
+    </w:p>
+    <w:p>
+      <w:pPr>
+        <w:pStyle w:val="Paragraphedeliste"/>
+        <w:numPr>
+          <w:ilvl w:val="0"/>
+          <w:numId w:val="34"/>
+        </w:numPr>
+        <w:rPr>
+          <w:rFonts w:ascii="Calibri" w:eastAsia="Times New Roman" w:hAnsi="Calibri" w:cs="Calibri"/>
+          <w:color w:val="000000"/>
+          <w:kern w:val="0"/>
+          <w14:ligatures w14:val="none"/>
+        </w:rPr>
+      </w:pPr>
+      <w:r>
+        <w:rPr>
+          <w:rFonts w:ascii="Calibri" w:eastAsia="Times New Roman" w:hAnsi="Calibri" w:cs="Calibri"/>
+          <w:color w:val="000000"/>
+          <w:kern w:val="0"/>
+          <w14:ligatures w14:val="none"/>
+        </w:rPr>
+        <w:t>player.js</w:t>
+      </w:r>
+    </w:p>
+    <w:p>
+      <w:pPr>
+        <w:pStyle w:val="Paragraphedeliste"/>
+        <w:numPr>
+          <w:ilvl w:val="0"/>
+          <w:numId w:val="34"/>
+        </w:numPr>
+        <w:rPr>
+          <w:rFonts w:ascii="Calibri" w:eastAsia="Times New Roman" w:hAnsi="Calibri" w:cs="Calibri"/>
+          <w:color w:val="000000"/>
+          <w:kern w:val="0"/>
+          <w14:ligatures w14:val="none"/>
+        </w:rPr>
+      </w:pPr>
+      <w:r>
+        <w:rPr>
+          <w:rFonts w:ascii="Calibri" w:eastAsia="Times New Roman" w:hAnsi="Calibri" w:cs="Calibri"/>
+          <w:color w:val="000000"/>
+          <w:kern w:val="0"/>
+          <w14:ligatures w14:val="none"/>
+        </w:rPr>
+        <w:t>Create.js</w:t>
+      </w:r>
+    </w:p>
+    <w:p>
+      <w:pPr>
+        <w:pStyle w:val="Paragraphedeliste"/>
+        <w:numPr>
+          <w:ilvl w:val="0"/>
+          <w:numId w:val="34"/>
+        </w:numPr>
+        <w:rPr>
+          <w:rFonts w:ascii="Calibri" w:eastAsia="Times New Roman" w:hAnsi="Calibri" w:cs="Calibri"/>
+          <w:color w:val="000000"/>
+          <w:kern w:val="0"/>
+          <w14:ligatures w14:val="none"/>
+        </w:rPr>
+      </w:pPr>
+      <w:r>
+        <w:rPr>
+          <w:rFonts w:ascii="Calibri" w:eastAsia="Times New Roman" w:hAnsi="Calibri" w:cs="Calibri"/>
+          <w:color w:val="000000"/>
+          <w:kern w:val="0"/>
+          <w14:ligatures w14:val="none"/>
+        </w:rPr>
+        <w:t>Fonction Initialisation du jeu</w:t>
+      </w:r>
+    </w:p>
+    <w:p>
+      <w:pPr>
+        <w:pStyle w:val="Paragraphedeliste"/>
+        <w:numPr>
+          <w:ilvl w:val="0"/>
+          <w:numId w:val="34"/>
+        </w:numPr>
+        <w:rPr>
+          <w:rFonts w:ascii="Calibri" w:eastAsia="Times New Roman" w:hAnsi="Calibri" w:cs="Calibri"/>
+          <w:color w:val="000000"/>
+          <w:kern w:val="0"/>
+          <w14:ligatures w14:val="none"/>
+        </w:rPr>
+      </w:pPr>
+      <w:r>
+        <w:rPr>
+          <w:rFonts w:ascii="Calibri" w:eastAsia="Times New Roman" w:hAnsi="Calibri" w:cs="Calibri"/>
+          <w:color w:val="000000"/>
+          <w:kern w:val="0"/>
+          <w14:ligatures w14:val="none"/>
+        </w:rPr>
+        <w:t>Fonction affichage</w:t>
       </w:r>
     </w:p>
     <w:p>
@@ -1765,6 +2042,119 @@
     </w:lvl>
   </w:abstractNum>
   <w:abstractNum w:abstractNumId="4" w15:restartNumberingAfterBreak="0">
+    <w:nsid w:val="32BE6B30"/>
+    <w:multiLevelType w:val="hybridMultilevel"/>
+    <w:tmpl w:val="DC6E2B48"/>
+    <w:lvl w:ilvl="0" w:tplc="040C0001">
+      <w:start w:val="1"/>
+      <w:numFmt w:val="bullet"/>
+      <w:lvlText w:val=""/>
+      <w:lvlJc w:val="left"/>
+      <w:pPr>
+        <w:ind w:left="720" w:hanging="360"/>
+      </w:pPr>
+      <w:rPr>
+        <w:rFonts w:ascii="Symbol" w:hAnsi="Symbol" w:hint="default"/>
+      </w:rPr>
+    </w:lvl>
+    <w:lvl w:ilvl="1" w:tplc="040C0003" w:tentative="1">
+      <w:start w:val="1"/>
+      <w:numFmt w:val="bullet"/>
+      <w:lvlText w:val="o"/>
+      <w:lvlJc w:val="left"/>
+      <w:pPr>
+        <w:ind w:left="1440" w:hanging="360"/>
+      </w:pPr>
+      <w:rPr>
+        <w:rFonts w:ascii="Courier New" w:hAnsi="Courier New" w:cs="Courier New" w:hint="default"/>
+      </w:rPr>
+    </w:lvl>
+    <w:lvl w:ilvl="2" w:tplc="040C0005" w:tentative="1">
+      <w:start w:val="1"/>
+      <w:numFmt w:val="bullet"/>
+      <w:lvlText w:val=""/>
+      <w:lvlJc w:val="left"/>
+      <w:pPr>
+        <w:ind w:left="2160" w:hanging="360"/>
+      </w:pPr>
+      <w:rPr>
+        <w:rFonts w:ascii="Wingdings" w:hAnsi="Wingdings" w:hint="default"/>
+      </w:rPr>
+    </w:lvl>
+    <w:lvl w:ilvl="3" w:tplc="040C0001" w:tentative="1">
+      <w:start w:val="1"/>
+      <w:numFmt w:val="bullet"/>
+      <w:lvlText w:val=""/>
+      <w:lvlJc w:val="left"/>
+      <w:pPr>
+        <w:ind w:left="2880" w:hanging="360"/>
+      </w:pPr>
+      <w:rPr>
+        <w:rFonts w:ascii="Symbol" w:hAnsi="Symbol" w:hint="default"/>
+      </w:rPr>
+    </w:lvl>
+    <w:lvl w:ilvl="4" w:tplc="040C0003" w:tentative="1">
+      <w:start w:val="1"/>
+      <w:numFmt w:val="bullet"/>
+      <w:lvlText w:val="o"/>
+      <w:lvlJc w:val="left"/>
+      <w:pPr>
+        <w:ind w:left="3600" w:hanging="360"/>
+      </w:pPr>
+      <w:rPr>
+        <w:rFonts w:ascii="Courier New" w:hAnsi="Courier New" w:cs="Courier New" w:hint="default"/>
+      </w:rPr>
+    </w:lvl>
+    <w:lvl w:ilvl="5" w:tplc="040C0005" w:tentative="1">
+      <w:start w:val="1"/>
+      <w:numFmt w:val="bullet"/>
+      <w:lvlText w:val=""/>
+      <w:lvlJc w:val="left"/>
+      <w:pPr>
+        <w:ind w:left="4320" w:hanging="360"/>
+      </w:pPr>
+      <w:rPr>
+        <w:rFonts w:ascii="Wingdings" w:hAnsi="Wingdings" w:hint="default"/>
+      </w:rPr>
+    </w:lvl>
+    <w:lvl w:ilvl="6" w:tplc="040C0001" w:tentative="1">
+      <w:start w:val="1"/>
+      <w:numFmt w:val="bullet"/>
+      <w:lvlText w:val=""/>
+      <w:lvlJc w:val="left"/>
+      <w:pPr>
+        <w:ind w:left="5040" w:hanging="360"/>
+      </w:pPr>
+      <w:rPr>
+        <w:rFonts w:ascii="Symbol" w:hAnsi="Symbol" w:hint="default"/>
+      </w:rPr>
+    </w:lvl>
+    <w:lvl w:ilvl="7" w:tplc="040C0003" w:tentative="1">
+      <w:start w:val="1"/>
+      <w:numFmt w:val="bullet"/>
+      <w:lvlText w:val="o"/>
+      <w:lvlJc w:val="left"/>
+      <w:pPr>
+        <w:ind w:left="5760" w:hanging="360"/>
+      </w:pPr>
+      <w:rPr>
+        <w:rFonts w:ascii="Courier New" w:hAnsi="Courier New" w:cs="Courier New" w:hint="default"/>
+      </w:rPr>
+    </w:lvl>
+    <w:lvl w:ilvl="8" w:tplc="040C0005" w:tentative="1">
+      <w:start w:val="1"/>
+      <w:numFmt w:val="bullet"/>
+      <w:lvlText w:val=""/>
+      <w:lvlJc w:val="left"/>
+      <w:pPr>
+        <w:ind w:left="6480" w:hanging="360"/>
+      </w:pPr>
+      <w:rPr>
+        <w:rFonts w:ascii="Wingdings" w:hAnsi="Wingdings" w:hint="default"/>
+      </w:rPr>
+    </w:lvl>
+  </w:abstractNum>
+  <w:abstractNum w:abstractNumId="5" w15:restartNumberingAfterBreak="0">
     <w:nsid w:val="38AB3071"/>
     <w:multiLevelType w:val="hybridMultilevel"/>
     <w:tmpl w:val="83389EB8"/>
@@ -1876,7 +2266,7 @@
       </w:rPr>
     </w:lvl>
   </w:abstractNum>
-  <w:abstractNum w:abstractNumId="5" w15:restartNumberingAfterBreak="0">
+  <w:abstractNum w:abstractNumId="6" w15:restartNumberingAfterBreak="0">
     <w:nsid w:val="3A87153F"/>
     <w:multiLevelType w:val="hybridMultilevel"/>
     <w:tmpl w:val="23C0C9E2"/>
@@ -1962,7 +2352,7 @@
       </w:pPr>
     </w:lvl>
   </w:abstractNum>
-  <w:abstractNum w:abstractNumId="6" w15:restartNumberingAfterBreak="0">
+  <w:abstractNum w:abstractNumId="7" w15:restartNumberingAfterBreak="0">
     <w:nsid w:val="3D8F5003"/>
     <w:multiLevelType w:val="multilevel"/>
     <w:tmpl w:val="C1241CD2"/>
@@ -2082,7 +2472,7 @@
       </w:rPr>
     </w:lvl>
   </w:abstractNum>
-  <w:abstractNum w:abstractNumId="7" w15:restartNumberingAfterBreak="0">
+  <w:abstractNum w:abstractNumId="8" w15:restartNumberingAfterBreak="0">
     <w:nsid w:val="48342F55"/>
     <w:multiLevelType w:val="hybridMultilevel"/>
     <w:tmpl w:val="3E5A8028"/>
@@ -2171,7 +2561,7 @@
       </w:pPr>
     </w:lvl>
   </w:abstractNum>
-  <w:abstractNum w:abstractNumId="8" w15:restartNumberingAfterBreak="0">
+  <w:abstractNum w:abstractNumId="9" w15:restartNumberingAfterBreak="0">
     <w:nsid w:val="4DCF550D"/>
     <w:multiLevelType w:val="hybridMultilevel"/>
     <w:tmpl w:val="50D67EBE"/>
@@ -2257,7 +2647,7 @@
       </w:pPr>
     </w:lvl>
   </w:abstractNum>
-  <w:abstractNum w:abstractNumId="9" w15:restartNumberingAfterBreak="0">
+  <w:abstractNum w:abstractNumId="10" w15:restartNumberingAfterBreak="0">
     <w:nsid w:val="4F1B764D"/>
     <w:multiLevelType w:val="hybridMultilevel"/>
     <w:tmpl w:val="F7F89234"/>
@@ -2343,7 +2733,7 @@
       </w:pPr>
     </w:lvl>
   </w:abstractNum>
-  <w:abstractNum w:abstractNumId="10" w15:restartNumberingAfterBreak="0">
+  <w:abstractNum w:abstractNumId="11" w15:restartNumberingAfterBreak="0">
     <w:nsid w:val="4FB33D38"/>
     <w:multiLevelType w:val="hybridMultilevel"/>
     <w:tmpl w:val="0AACB77A"/>
@@ -2434,103 +2824,106 @@
     <w:abstractNumId w:val="2"/>
   </w:num>
   <w:num w:numId="2" w16cid:durableId="1345673634">
+    <w:abstractNumId w:val="9"/>
+  </w:num>
+  <w:num w:numId="3" w16cid:durableId="1718360104">
+    <w:abstractNumId w:val="7"/>
+  </w:num>
+  <w:num w:numId="4" w16cid:durableId="1406802742">
     <w:abstractNumId w:val="8"/>
   </w:num>
-  <w:num w:numId="3" w16cid:durableId="1718360104">
+  <w:num w:numId="5" w16cid:durableId="141974041">
     <w:abstractNumId w:val="6"/>
-  </w:num>
-  <w:num w:numId="4" w16cid:durableId="1406802742">
-    <w:abstractNumId w:val="7"/>
-  </w:num>
-  <w:num w:numId="5" w16cid:durableId="141974041">
-    <w:abstractNumId w:val="5"/>
   </w:num>
   <w:num w:numId="6" w16cid:durableId="434518697">
     <w:abstractNumId w:val="2"/>
   </w:num>
   <w:num w:numId="7" w16cid:durableId="745150314">
+    <w:abstractNumId w:val="7"/>
+  </w:num>
+  <w:num w:numId="8" w16cid:durableId="1395396244">
+    <w:abstractNumId w:val="8"/>
+  </w:num>
+  <w:num w:numId="9" w16cid:durableId="1829899955">
     <w:abstractNumId w:val="6"/>
   </w:num>
-  <w:num w:numId="8" w16cid:durableId="1395396244">
+  <w:num w:numId="10" w16cid:durableId="143202744">
     <w:abstractNumId w:val="7"/>
   </w:num>
-  <w:num w:numId="9" w16cid:durableId="1829899955">
-    <w:abstractNumId w:val="5"/>
-  </w:num>
-  <w:num w:numId="10" w16cid:durableId="143202744">
-    <w:abstractNumId w:val="6"/>
-  </w:num>
   <w:num w:numId="11" w16cid:durableId="2040547433">
-    <w:abstractNumId w:val="6"/>
+    <w:abstractNumId w:val="7"/>
   </w:num>
   <w:num w:numId="12" w16cid:durableId="173110254">
-    <w:abstractNumId w:val="6"/>
+    <w:abstractNumId w:val="7"/>
   </w:num>
   <w:num w:numId="13" w16cid:durableId="1770658568">
     <w:abstractNumId w:val="2"/>
   </w:num>
   <w:num w:numId="14" w16cid:durableId="1138767497">
+    <w:abstractNumId w:val="7"/>
+  </w:num>
+  <w:num w:numId="15" w16cid:durableId="609360485">
+    <w:abstractNumId w:val="8"/>
+  </w:num>
+  <w:num w:numId="16" w16cid:durableId="1342732249">
     <w:abstractNumId w:val="6"/>
   </w:num>
-  <w:num w:numId="15" w16cid:durableId="609360485">
+  <w:num w:numId="17" w16cid:durableId="1740788162">
     <w:abstractNumId w:val="7"/>
   </w:num>
-  <w:num w:numId="16" w16cid:durableId="1342732249">
-    <w:abstractNumId w:val="5"/>
-  </w:num>
-  <w:num w:numId="17" w16cid:durableId="1740788162">
-    <w:abstractNumId w:val="6"/>
-  </w:num>
   <w:num w:numId="18" w16cid:durableId="311762872">
-    <w:abstractNumId w:val="6"/>
+    <w:abstractNumId w:val="7"/>
   </w:num>
   <w:num w:numId="19" w16cid:durableId="1417826963">
-    <w:abstractNumId w:val="6"/>
+    <w:abstractNumId w:val="7"/>
   </w:num>
   <w:num w:numId="20" w16cid:durableId="1098059574">
-    <w:abstractNumId w:val="6"/>
+    <w:abstractNumId w:val="7"/>
   </w:num>
   <w:num w:numId="21" w16cid:durableId="1615939063">
-    <w:abstractNumId w:val="6"/>
+    <w:abstractNumId w:val="7"/>
   </w:num>
   <w:num w:numId="22" w16cid:durableId="1981885431">
-    <w:abstractNumId w:val="6"/>
+    <w:abstractNumId w:val="7"/>
   </w:num>
   <w:num w:numId="23" w16cid:durableId="56562705">
-    <w:abstractNumId w:val="6"/>
+    <w:abstractNumId w:val="7"/>
   </w:num>
   <w:num w:numId="24" w16cid:durableId="1771271889">
-    <w:abstractNumId w:val="6"/>
+    <w:abstractNumId w:val="7"/>
   </w:num>
   <w:num w:numId="25" w16cid:durableId="1338582705">
-    <w:abstractNumId w:val="6"/>
+    <w:abstractNumId w:val="7"/>
   </w:num>
   <w:num w:numId="26" w16cid:durableId="469323373">
-    <w:abstractNumId w:val="6"/>
+    <w:abstractNumId w:val="7"/>
   </w:num>
   <w:num w:numId="27" w16cid:durableId="355275396">
     <w:abstractNumId w:val="1"/>
   </w:num>
   <w:num w:numId="28" w16cid:durableId="447510041">
-    <w:abstractNumId w:val="6"/>
+    <w:abstractNumId w:val="7"/>
   </w:num>
   <w:num w:numId="29" w16cid:durableId="812212086">
-    <w:abstractNumId w:val="9"/>
+    <w:abstractNumId w:val="10"/>
   </w:num>
   <w:num w:numId="30" w16cid:durableId="1612667858">
     <w:abstractNumId w:val="0"/>
   </w:num>
   <w:num w:numId="31" w16cid:durableId="408502554">
-    <w:abstractNumId w:val="10"/>
+    <w:abstractNumId w:val="11"/>
   </w:num>
   <w:num w:numId="32" w16cid:durableId="1347899471">
     <w:abstractNumId w:val="0"/>
   </w:num>
   <w:num w:numId="33" w16cid:durableId="6491297">
-    <w:abstractNumId w:val="4"/>
+    <w:abstractNumId w:val="5"/>
   </w:num>
   <w:num w:numId="34" w16cid:durableId="504905292">
     <w:abstractNumId w:val="3"/>
+  </w:num>
+  <w:num w:numId="35" w16cid:durableId="783040100">
+    <w:abstractNumId w:val="4"/>
   </w:num>
 </w:numbering>
 </file>
@@ -4364,10 +4757,6 @@
 </file>
 
 <file path=customXml/item1.xml><?xml version="1.0" encoding="utf-8"?>
-<b:Sources xmlns:b="http://schemas.openxmlformats.org/officeDocument/2006/bibliography" xmlns="http://schemas.openxmlformats.org/officeDocument/2006/bibliography" SelectedStyle="\APA.XSL" StyleName="APA"/>
-</file>
-
-<file path=customXml/item2.xml><?xml version="1.0" encoding="utf-8"?>
 <CoverPageProperties xmlns="http://schemas.microsoft.com/office/2006/coverPageProps">
   <PublishDate>2023</PublishDate>
   <Abstract/>
@@ -4378,18 +4767,22 @@
 </CoverPageProperties>
 </file>
 
+<file path=customXml/item2.xml><?xml version="1.0" encoding="utf-8"?>
+<b:Sources xmlns:b="http://schemas.openxmlformats.org/officeDocument/2006/bibliography" xmlns="http://schemas.openxmlformats.org/officeDocument/2006/bibliography" SelectedStyle="\APA.XSL" StyleName="APA"/>
+</file>
+
 <file path=customXml/itemProps1.xml><?xml version="1.0" encoding="utf-8"?>
+<ds:datastoreItem xmlns:ds="http://schemas.openxmlformats.org/officeDocument/2006/customXml" ds:itemID="{55AF091B-3C7A-41E3-B477-F2FDAA23CFDA}">
+  <ds:schemaRefs>
+    <ds:schemaRef ds:uri="http://schemas.microsoft.com/office/2006/coverPageProps"/>
+  </ds:schemaRefs>
+</ds:datastoreItem>
+</file>
+
+<file path=customXml/itemProps2.xml><?xml version="1.0" encoding="utf-8"?>
 <ds:datastoreItem xmlns:ds="http://schemas.openxmlformats.org/officeDocument/2006/customXml" ds:itemID="{D66E92EB-1793-4226-A2DF-AB10DC627C33}">
   <ds:schemaRefs>
     <ds:schemaRef ds:uri="http://schemas.openxmlformats.org/officeDocument/2006/bibliography"/>
   </ds:schemaRefs>
 </ds:datastoreItem>
-</file>
-
-<file path=customXml/itemProps2.xml><?xml version="1.0" encoding="utf-8"?>
-<ds:datastoreItem xmlns:ds="http://schemas.openxmlformats.org/officeDocument/2006/customXml" ds:itemID="{55AF091B-3C7A-41E3-B477-F2FDAA23CFDA}">
-  <ds:schemaRefs>
-    <ds:schemaRef ds:uri="http://schemas.microsoft.com/office/2006/coverPageProps"/>
-  </ds:schemaRefs>
-</ds:datastoreItem>
 </file>
</xml_diff>

<commit_message>
maj repartition tache + event.json
</commit_message>
<xml_diff>
--- a/Répartition des taches.docx
+++ b/Répartition des taches.docx
@@ -1465,6 +1465,30 @@
     </w:p>
     <w:p>
       <w:pPr>
+        <w:pStyle w:val="Paragraphedeliste"/>
+        <w:numPr>
+          <w:ilvl w:val="0"/>
+          <w:numId w:val="34"/>
+        </w:numPr>
+        <w:rPr>
+          <w:rFonts w:ascii="Calibri" w:eastAsia="Times New Roman" w:hAnsi="Calibri" w:cs="Calibri"/>
+          <w:color w:val="000000"/>
+          <w:kern w:val="0"/>
+          <w14:ligatures w14:val="none"/>
+        </w:rPr>
+      </w:pPr>
+      <w:r>
+        <w:rPr>
+          <w:rFonts w:ascii="Calibri" w:eastAsia="Times New Roman" w:hAnsi="Calibri" w:cs="Calibri"/>
+          <w:color w:val="000000"/>
+          <w:kern w:val="0"/>
+          <w14:ligatures w14:val="none"/>
+        </w:rPr>
+        <w:t>json</w:t>
+      </w:r>
+    </w:p>
+    <w:p>
+      <w:pPr>
         <w:rPr>
           <w:rFonts w:ascii="Calibri" w:eastAsia="Times New Roman" w:hAnsi="Calibri" w:cs="Calibri"/>
           <w:color w:val="000000"/>

</xml_diff>

<commit_message>
debug, ajout css et image
</commit_message>
<xml_diff>
--- a/Répartition des taches.docx
+++ b/Répartition des taches.docx
@@ -988,7 +988,16 @@
           <w:kern w:val="0"/>
           <w14:ligatures w14:val="none"/>
         </w:rPr>
-        <w:t>Marchant</w:t>
+        <w:t>Marchan</w:t>
+      </w:r>
+      <w:r>
+        <w:rPr>
+          <w:rFonts w:ascii="Calibri" w:eastAsia="Times New Roman" w:hAnsi="Calibri" w:cs="Calibri"/>
+          <w:color w:val="000000"/>
+          <w:kern w:val="0"/>
+          <w14:ligatures w14:val="none"/>
+        </w:rPr>
+        <w:t>d.js</w:t>
       </w:r>
     </w:p>
     <w:p>
@@ -1041,83 +1050,6 @@
     </w:p>
     <w:p>
       <w:pPr>
-        <w:rPr>
-          <w:rFonts w:ascii="Calibri" w:eastAsia="Times New Roman" w:hAnsi="Calibri" w:cs="Calibri"/>
-          <w:color w:val="000000"/>
-          <w:kern w:val="0"/>
-          <w14:ligatures w14:val="none"/>
-        </w:rPr>
-      </w:pPr>
-    </w:p>
-    <w:p>
-      <w:pPr>
-        <w:rPr>
-          <w:rFonts w:ascii="Calibri" w:eastAsia="Times New Roman" w:hAnsi="Calibri" w:cs="Calibri"/>
-          <w:color w:val="000000"/>
-          <w:kern w:val="0"/>
-          <w14:ligatures w14:val="none"/>
-        </w:rPr>
-      </w:pPr>
-      <w:r>
-        <w:rPr>
-          <w:rFonts w:ascii="Calibri" w:eastAsia="Times New Roman" w:hAnsi="Calibri" w:cs="Calibri"/>
-          <w:color w:val="000000"/>
-          <w:kern w:val="0"/>
-          <w14:ligatures w14:val="none"/>
-        </w:rPr>
-        <w:t>Mathis :</w:t>
-      </w:r>
-    </w:p>
-    <w:p>
-      <w:pPr>
-        <w:rPr>
-          <w:rFonts w:ascii="Calibri" w:eastAsia="Times New Roman" w:hAnsi="Calibri" w:cs="Calibri"/>
-          <w:color w:val="000000"/>
-          <w:kern w:val="0"/>
-          <w14:ligatures w14:val="none"/>
-        </w:rPr>
-      </w:pPr>
-    </w:p>
-    <w:p>
-      <w:pPr>
-        <w:ind w:firstLine="708"/>
-        <w:rPr>
-          <w:rFonts w:ascii="Calibri" w:eastAsia="Times New Roman" w:hAnsi="Calibri" w:cs="Calibri"/>
-          <w:color w:val="000000"/>
-          <w:kern w:val="0"/>
-          <w14:ligatures w14:val="none"/>
-        </w:rPr>
-      </w:pPr>
-      <w:r>
-        <w:rPr>
-          <w:rFonts w:ascii="Calibri" w:eastAsia="Times New Roman" w:hAnsi="Calibri" w:cs="Calibri"/>
-          <w:color w:val="000000"/>
-          <w:kern w:val="0"/>
-          <w14:ligatures w14:val="none"/>
-        </w:rPr>
-        <w:t>Frontend</w:t>
-      </w:r>
-      <w:r>
-        <w:rPr>
-          <w:rFonts w:ascii="Calibri" w:eastAsia="Times New Roman" w:hAnsi="Calibri" w:cs="Calibri"/>
-          <w:color w:val="000000"/>
-          <w:kern w:val="0"/>
-          <w14:ligatures w14:val="none"/>
-        </w:rPr>
-        <w:t xml:space="preserve"> </w:t>
-      </w:r>
-      <w:r>
-        <w:rPr>
-          <w:rFonts w:ascii="Calibri" w:eastAsia="Times New Roman" w:hAnsi="Calibri" w:cs="Calibri"/>
-          <w:color w:val="000000"/>
-          <w:kern w:val="0"/>
-          <w14:ligatures w14:val="none"/>
-        </w:rPr>
-        <w:t>:</w:t>
-      </w:r>
-    </w:p>
-    <w:p>
-      <w:pPr>
         <w:pStyle w:val="Paragraphedeliste"/>
         <w:numPr>
           <w:ilvl w:val="0"/>
@@ -1137,7 +1069,104 @@
           <w:kern w:val="0"/>
           <w14:ligatures w14:val="none"/>
         </w:rPr>
-        <w:t>Interface jeu</w:t>
+        <w:t xml:space="preserve">Fonction </w:t>
+      </w:r>
+      <w:proofErr w:type="spellStart"/>
+      <w:r>
+        <w:rPr>
+          <w:rFonts w:ascii="Calibri" w:eastAsia="Times New Roman" w:hAnsi="Calibri" w:cs="Calibri"/>
+          <w:color w:val="000000"/>
+          <w:kern w:val="0"/>
+          <w14:ligatures w14:val="none"/>
+        </w:rPr>
+        <w:t>Random</w:t>
+      </w:r>
+      <w:proofErr w:type="spellEnd"/>
+      <w:r>
+        <w:rPr>
+          <w:rFonts w:ascii="Calibri" w:eastAsia="Times New Roman" w:hAnsi="Calibri" w:cs="Calibri"/>
+          <w:color w:val="000000"/>
+          <w:kern w:val="0"/>
+          <w14:ligatures w14:val="none"/>
+        </w:rPr>
+        <w:t xml:space="preserve"> des évènements</w:t>
+      </w:r>
+    </w:p>
+    <w:p>
+      <w:pPr>
+        <w:rPr>
+          <w:rFonts w:ascii="Calibri" w:eastAsia="Times New Roman" w:hAnsi="Calibri" w:cs="Calibri"/>
+          <w:color w:val="000000"/>
+          <w:kern w:val="0"/>
+          <w14:ligatures w14:val="none"/>
+        </w:rPr>
+      </w:pPr>
+    </w:p>
+    <w:p>
+      <w:pPr>
+        <w:rPr>
+          <w:rFonts w:ascii="Calibri" w:eastAsia="Times New Roman" w:hAnsi="Calibri" w:cs="Calibri"/>
+          <w:color w:val="000000"/>
+          <w:kern w:val="0"/>
+          <w14:ligatures w14:val="none"/>
+        </w:rPr>
+      </w:pPr>
+      <w:r>
+        <w:rPr>
+          <w:rFonts w:ascii="Calibri" w:eastAsia="Times New Roman" w:hAnsi="Calibri" w:cs="Calibri"/>
+          <w:color w:val="000000"/>
+          <w:kern w:val="0"/>
+          <w14:ligatures w14:val="none"/>
+        </w:rPr>
+        <w:t>Mathis :</w:t>
+      </w:r>
+    </w:p>
+    <w:p>
+      <w:pPr>
+        <w:rPr>
+          <w:rFonts w:ascii="Calibri" w:eastAsia="Times New Roman" w:hAnsi="Calibri" w:cs="Calibri"/>
+          <w:color w:val="000000"/>
+          <w:kern w:val="0"/>
+          <w14:ligatures w14:val="none"/>
+        </w:rPr>
+      </w:pPr>
+    </w:p>
+    <w:p>
+      <w:pPr>
+        <w:ind w:firstLine="708"/>
+        <w:rPr>
+          <w:rFonts w:ascii="Calibri" w:eastAsia="Times New Roman" w:hAnsi="Calibri" w:cs="Calibri"/>
+          <w:color w:val="000000"/>
+          <w:kern w:val="0"/>
+          <w14:ligatures w14:val="none"/>
+        </w:rPr>
+      </w:pPr>
+      <w:r>
+        <w:rPr>
+          <w:rFonts w:ascii="Calibri" w:eastAsia="Times New Roman" w:hAnsi="Calibri" w:cs="Calibri"/>
+          <w:color w:val="000000"/>
+          <w:kern w:val="0"/>
+          <w14:ligatures w14:val="none"/>
+        </w:rPr>
+        <w:t>Frontend</w:t>
+      </w:r>
+      <w:r>
+        <w:rPr>
+          <w:rFonts w:ascii="Calibri" w:eastAsia="Times New Roman" w:hAnsi="Calibri" w:cs="Calibri"/>
+          <w:color w:val="000000"/>
+          <w:kern w:val="0"/>
+          <w14:ligatures w14:val="none"/>
+        </w:rPr>
+        <w:t xml:space="preserve"> </w:t>
+      </w:r>
+      <w:r>
+        <w:rPr>
+          <w:rFonts w:ascii="Calibri" w:eastAsia="Times New Roman" w:hAnsi="Calibri" w:cs="Calibri"/>
+          <w:color w:val="000000"/>
+          <w:kern w:val="0"/>
+          <w14:ligatures w14:val="none"/>
+        </w:rPr>
+        <w:t>:</w:t>
       </w:r>
     </w:p>
     <w:p>
@@ -1161,7 +1190,7 @@
           <w:kern w:val="0"/>
           <w14:ligatures w14:val="none"/>
         </w:rPr>
-        <w:t>Inventaire</w:t>
+        <w:t>Interface jeu</w:t>
       </w:r>
     </w:p>
     <w:p>
@@ -1185,7 +1214,7 @@
           <w:kern w:val="0"/>
           <w14:ligatures w14:val="none"/>
         </w:rPr>
-        <w:t>Header</w:t>
+        <w:t>Inventaire</w:t>
       </w:r>
     </w:p>
     <w:p>
@@ -1209,7 +1238,7 @@
           <w:kern w:val="0"/>
           <w14:ligatures w14:val="none"/>
         </w:rPr>
-        <w:t>page game </w:t>
+        <w:t>Header</w:t>
       </w:r>
     </w:p>
     <w:p>
@@ -1226,82 +1255,45 @@
           <w14:ligatures w14:val="none"/>
         </w:rPr>
       </w:pPr>
-      <w:r>
-        <w:rPr>
-          <w:rFonts w:ascii="Calibri" w:eastAsia="Times New Roman" w:hAnsi="Calibri" w:cs="Calibri"/>
-          <w:color w:val="000000"/>
-          <w:kern w:val="0"/>
-          <w14:ligatures w14:val="none"/>
-        </w:rPr>
-        <w:t>page create</w:t>
-      </w:r>
-    </w:p>
-    <w:p>
-      <w:pPr>
-        <w:rPr>
-          <w:rFonts w:ascii="Calibri" w:eastAsia="Times New Roman" w:hAnsi="Calibri" w:cs="Calibri"/>
-          <w:color w:val="000000"/>
-          <w:kern w:val="0"/>
-          <w14:ligatures w14:val="none"/>
-        </w:rPr>
-      </w:pPr>
-    </w:p>
-    <w:p>
-      <w:pPr>
-        <w:rPr>
-          <w:rFonts w:ascii="Calibri" w:eastAsia="Times New Roman" w:hAnsi="Calibri" w:cs="Calibri"/>
-          <w:color w:val="000000"/>
-          <w:kern w:val="0"/>
-          <w14:ligatures w14:val="none"/>
-        </w:rPr>
-      </w:pPr>
-      <w:r>
-        <w:rPr>
-          <w:rFonts w:ascii="Calibri" w:eastAsia="Times New Roman" w:hAnsi="Calibri" w:cs="Calibri"/>
-          <w:color w:val="000000"/>
-          <w:kern w:val="0"/>
-          <w14:ligatures w14:val="none"/>
-        </w:rPr>
-        <w:t>Philippe :</w:t>
-      </w:r>
-    </w:p>
-    <w:p>
-      <w:pPr>
-        <w:rPr>
-          <w:rFonts w:ascii="Calibri" w:eastAsia="Times New Roman" w:hAnsi="Calibri" w:cs="Calibri"/>
-          <w:color w:val="000000"/>
-          <w:kern w:val="0"/>
-          <w14:ligatures w14:val="none"/>
-        </w:rPr>
-      </w:pPr>
-    </w:p>
-    <w:p>
-      <w:pPr>
-        <w:ind w:firstLine="708"/>
-        <w:rPr>
-          <w:rFonts w:ascii="Calibri" w:eastAsia="Times New Roman" w:hAnsi="Calibri" w:cs="Calibri"/>
-          <w:color w:val="000000"/>
-          <w:kern w:val="0"/>
-          <w14:ligatures w14:val="none"/>
-        </w:rPr>
-      </w:pPr>
-      <w:r>
-        <w:rPr>
-          <w:rFonts w:ascii="Calibri" w:eastAsia="Times New Roman" w:hAnsi="Calibri" w:cs="Calibri"/>
-          <w:color w:val="000000"/>
-          <w:kern w:val="0"/>
-          <w14:ligatures w14:val="none"/>
-        </w:rPr>
-        <w:t>Backend page game</w:t>
-      </w:r>
-      <w:r>
-        <w:rPr>
-          <w:rFonts w:ascii="Calibri" w:eastAsia="Times New Roman" w:hAnsi="Calibri" w:cs="Calibri"/>
-          <w:color w:val="000000"/>
-          <w:kern w:val="0"/>
-          <w14:ligatures w14:val="none"/>
-        </w:rPr>
-        <w:t> :</w:t>
+      <w:proofErr w:type="gramStart"/>
+      <w:r>
+        <w:rPr>
+          <w:rFonts w:ascii="Calibri" w:eastAsia="Times New Roman" w:hAnsi="Calibri" w:cs="Calibri"/>
+          <w:color w:val="000000"/>
+          <w:kern w:val="0"/>
+          <w14:ligatures w14:val="none"/>
+        </w:rPr>
+        <w:t>page</w:t>
+      </w:r>
+      <w:proofErr w:type="gramEnd"/>
+      <w:r>
+        <w:rPr>
+          <w:rFonts w:ascii="Calibri" w:eastAsia="Times New Roman" w:hAnsi="Calibri" w:cs="Calibri"/>
+          <w:color w:val="000000"/>
+          <w:kern w:val="0"/>
+          <w14:ligatures w14:val="none"/>
+        </w:rPr>
+        <w:t xml:space="preserve"> </w:t>
+      </w:r>
+      <w:proofErr w:type="spellStart"/>
+      <w:r>
+        <w:rPr>
+          <w:rFonts w:ascii="Calibri" w:eastAsia="Times New Roman" w:hAnsi="Calibri" w:cs="Calibri"/>
+          <w:color w:val="000000"/>
+          <w:kern w:val="0"/>
+          <w14:ligatures w14:val="none"/>
+        </w:rPr>
+        <w:t>game</w:t>
+      </w:r>
+      <w:proofErr w:type="spellEnd"/>
+      <w:r>
+        <w:rPr>
+          <w:rFonts w:ascii="Calibri" w:eastAsia="Times New Roman" w:hAnsi="Calibri" w:cs="Calibri"/>
+          <w:color w:val="000000"/>
+          <w:kern w:val="0"/>
+          <w14:ligatures w14:val="none"/>
+        </w:rPr>
+        <w:t> </w:t>
       </w:r>
     </w:p>
     <w:p>
@@ -1318,15 +1310,37 @@
           <w14:ligatures w14:val="none"/>
         </w:rPr>
       </w:pPr>
-      <w:r>
-        <w:rPr>
-          <w:rFonts w:ascii="Calibri" w:eastAsia="Times New Roman" w:hAnsi="Calibri" w:cs="Calibri"/>
-          <w:color w:val="000000"/>
-          <w:kern w:val="0"/>
-          <w14:ligatures w14:val="none"/>
-        </w:rPr>
-        <w:t>player.js</w:t>
-      </w:r>
+      <w:proofErr w:type="gramStart"/>
+      <w:r>
+        <w:rPr>
+          <w:rFonts w:ascii="Calibri" w:eastAsia="Times New Roman" w:hAnsi="Calibri" w:cs="Calibri"/>
+          <w:color w:val="000000"/>
+          <w:kern w:val="0"/>
+          <w14:ligatures w14:val="none"/>
+        </w:rPr>
+        <w:t>page</w:t>
+      </w:r>
+      <w:proofErr w:type="gramEnd"/>
+      <w:r>
+        <w:rPr>
+          <w:rFonts w:ascii="Calibri" w:eastAsia="Times New Roman" w:hAnsi="Calibri" w:cs="Calibri"/>
+          <w:color w:val="000000"/>
+          <w:kern w:val="0"/>
+          <w14:ligatures w14:val="none"/>
+        </w:rPr>
+        <w:t xml:space="preserve"> </w:t>
+      </w:r>
+      <w:proofErr w:type="spellStart"/>
+      <w:r>
+        <w:rPr>
+          <w:rFonts w:ascii="Calibri" w:eastAsia="Times New Roman" w:hAnsi="Calibri" w:cs="Calibri"/>
+          <w:color w:val="000000"/>
+          <w:kern w:val="0"/>
+          <w14:ligatures w14:val="none"/>
+        </w:rPr>
+        <w:t>create</w:t>
+      </w:r>
+      <w:proofErr w:type="spellEnd"/>
     </w:p>
     <w:p>
       <w:pPr>
@@ -1349,7 +1363,95 @@
           <w:kern w:val="0"/>
           <w14:ligatures w14:val="none"/>
         </w:rPr>
-        <w:t>Create.js</w:t>
+        <w:t>Fonction affichage</w:t>
+      </w:r>
+      <w:r>
+        <w:rPr>
+          <w:rFonts w:ascii="Calibri" w:eastAsia="Times New Roman" w:hAnsi="Calibri" w:cs="Calibri"/>
+          <w:color w:val="000000"/>
+          <w:kern w:val="0"/>
+          <w14:ligatures w14:val="none"/>
+        </w:rPr>
+        <w:t xml:space="preserve"> des personnages</w:t>
+      </w:r>
+    </w:p>
+    <w:p>
+      <w:pPr>
+        <w:rPr>
+          <w:rFonts w:ascii="Calibri" w:eastAsia="Times New Roman" w:hAnsi="Calibri" w:cs="Calibri"/>
+          <w:color w:val="000000"/>
+          <w:kern w:val="0"/>
+          <w14:ligatures w14:val="none"/>
+        </w:rPr>
+      </w:pPr>
+    </w:p>
+    <w:p>
+      <w:pPr>
+        <w:rPr>
+          <w:rFonts w:ascii="Calibri" w:eastAsia="Times New Roman" w:hAnsi="Calibri" w:cs="Calibri"/>
+          <w:color w:val="000000"/>
+          <w:kern w:val="0"/>
+          <w14:ligatures w14:val="none"/>
+        </w:rPr>
+      </w:pPr>
+      <w:r>
+        <w:rPr>
+          <w:rFonts w:ascii="Calibri" w:eastAsia="Times New Roman" w:hAnsi="Calibri" w:cs="Calibri"/>
+          <w:color w:val="000000"/>
+          <w:kern w:val="0"/>
+          <w14:ligatures w14:val="none"/>
+        </w:rPr>
+        <w:t>Philippe :</w:t>
+      </w:r>
+    </w:p>
+    <w:p>
+      <w:pPr>
+        <w:rPr>
+          <w:rFonts w:ascii="Calibri" w:eastAsia="Times New Roman" w:hAnsi="Calibri" w:cs="Calibri"/>
+          <w:color w:val="000000"/>
+          <w:kern w:val="0"/>
+          <w14:ligatures w14:val="none"/>
+        </w:rPr>
+      </w:pPr>
+    </w:p>
+    <w:p>
+      <w:pPr>
+        <w:ind w:firstLine="708"/>
+        <w:rPr>
+          <w:rFonts w:ascii="Calibri" w:eastAsia="Times New Roman" w:hAnsi="Calibri" w:cs="Calibri"/>
+          <w:color w:val="000000"/>
+          <w:kern w:val="0"/>
+          <w14:ligatures w14:val="none"/>
+        </w:rPr>
+      </w:pPr>
+      <w:r>
+        <w:rPr>
+          <w:rFonts w:ascii="Calibri" w:eastAsia="Times New Roman" w:hAnsi="Calibri" w:cs="Calibri"/>
+          <w:color w:val="000000"/>
+          <w:kern w:val="0"/>
+          <w14:ligatures w14:val="none"/>
+        </w:rPr>
+        <w:t xml:space="preserve">Backend page </w:t>
+      </w:r>
+      <w:proofErr w:type="spellStart"/>
+      <w:r>
+        <w:rPr>
+          <w:rFonts w:ascii="Calibri" w:eastAsia="Times New Roman" w:hAnsi="Calibri" w:cs="Calibri"/>
+          <w:color w:val="000000"/>
+          <w:kern w:val="0"/>
+          <w14:ligatures w14:val="none"/>
+        </w:rPr>
+        <w:t>game</w:t>
+      </w:r>
+      <w:proofErr w:type="spellEnd"/>
+      <w:r>
+        <w:rPr>
+          <w:rFonts w:ascii="Calibri" w:eastAsia="Times New Roman" w:hAnsi="Calibri" w:cs="Calibri"/>
+          <w:color w:val="000000"/>
+          <w:kern w:val="0"/>
+          <w14:ligatures w14:val="none"/>
+        </w:rPr>
+        <w:t> :</w:t>
       </w:r>
     </w:p>
     <w:p>
@@ -1373,7 +1475,7 @@
           <w:kern w:val="0"/>
           <w14:ligatures w14:val="none"/>
         </w:rPr>
-        <w:t>Fonction Initialisation du jeu</w:t>
+        <w:t>player.js</w:t>
       </w:r>
     </w:p>
     <w:p>
@@ -1397,47 +1499,8 @@
           <w:kern w:val="0"/>
           <w14:ligatures w14:val="none"/>
         </w:rPr>
-        <w:t>Fonction affichage</w:t>
-      </w:r>
-    </w:p>
-    <w:p>
-      <w:pPr>
-        <w:rPr>
-          <w:rFonts w:ascii="Calibri" w:eastAsia="Times New Roman" w:hAnsi="Calibri" w:cs="Calibri"/>
-          <w:color w:val="000000"/>
-          <w:kern w:val="0"/>
-          <w14:ligatures w14:val="none"/>
-        </w:rPr>
-      </w:pPr>
-    </w:p>
-    <w:p>
-      <w:pPr>
-        <w:rPr>
-          <w:rFonts w:ascii="Calibri" w:eastAsia="Times New Roman" w:hAnsi="Calibri" w:cs="Calibri"/>
-          <w:color w:val="000000"/>
-          <w:kern w:val="0"/>
-          <w14:ligatures w14:val="none"/>
-        </w:rPr>
-      </w:pPr>
-      <w:r>
-        <w:rPr>
-          <w:rFonts w:ascii="Calibri" w:eastAsia="Times New Roman" w:hAnsi="Calibri" w:cs="Calibri"/>
-          <w:color w:val="000000"/>
-          <w:kern w:val="0"/>
-          <w14:ligatures w14:val="none"/>
-        </w:rPr>
-        <w:t>Pierre :</w:t>
-      </w:r>
-    </w:p>
-    <w:p>
-      <w:pPr>
-        <w:rPr>
-          <w:rFonts w:ascii="Calibri" w:eastAsia="Times New Roman" w:hAnsi="Calibri" w:cs="Calibri"/>
-          <w:color w:val="000000"/>
-          <w:kern w:val="0"/>
-          <w14:ligatures w14:val="none"/>
-        </w:rPr>
-      </w:pPr>
+        <w:t>Create.js</w:t>
+      </w:r>
     </w:p>
     <w:p>
       <w:pPr>
@@ -1460,7 +1523,127 @@
           <w:kern w:val="0"/>
           <w14:ligatures w14:val="none"/>
         </w:rPr>
+        <w:t>Fonction Initialisation du jeu</w:t>
+      </w:r>
+    </w:p>
+    <w:p>
+      <w:pPr>
+        <w:pStyle w:val="Paragraphedeliste"/>
+        <w:numPr>
+          <w:ilvl w:val="0"/>
+          <w:numId w:val="34"/>
+        </w:numPr>
+        <w:rPr>
+          <w:rFonts w:ascii="Calibri" w:eastAsia="Times New Roman" w:hAnsi="Calibri" w:cs="Calibri"/>
+          <w:color w:val="000000"/>
+          <w:kern w:val="0"/>
+          <w14:ligatures w14:val="none"/>
+        </w:rPr>
+      </w:pPr>
+      <w:r>
+        <w:rPr>
+          <w:rFonts w:ascii="Calibri" w:eastAsia="Times New Roman" w:hAnsi="Calibri" w:cs="Calibri"/>
+          <w:color w:val="000000"/>
+          <w:kern w:val="0"/>
+          <w14:ligatures w14:val="none"/>
+        </w:rPr>
+        <w:t>Fonction affichage</w:t>
+      </w:r>
+      <w:r>
+        <w:rPr>
+          <w:rFonts w:ascii="Calibri" w:eastAsia="Times New Roman" w:hAnsi="Calibri" w:cs="Calibri"/>
+          <w:color w:val="000000"/>
+          <w:kern w:val="0"/>
+          <w14:ligatures w14:val="none"/>
+        </w:rPr>
+        <w:t xml:space="preserve"> des ressources du jeu</w:t>
+      </w:r>
+    </w:p>
+    <w:p>
+      <w:pPr>
+        <w:rPr>
+          <w:rFonts w:ascii="Calibri" w:eastAsia="Times New Roman" w:hAnsi="Calibri" w:cs="Calibri"/>
+          <w:color w:val="000000"/>
+          <w:kern w:val="0"/>
+          <w14:ligatures w14:val="none"/>
+        </w:rPr>
+      </w:pPr>
+    </w:p>
+    <w:p>
+      <w:pPr>
+        <w:rPr>
+          <w:rFonts w:ascii="Calibri" w:eastAsia="Times New Roman" w:hAnsi="Calibri" w:cs="Calibri"/>
+          <w:color w:val="000000"/>
+          <w:kern w:val="0"/>
+          <w14:ligatures w14:val="none"/>
+        </w:rPr>
+      </w:pPr>
+      <w:r>
+        <w:rPr>
+          <w:rFonts w:ascii="Calibri" w:eastAsia="Times New Roman" w:hAnsi="Calibri" w:cs="Calibri"/>
+          <w:color w:val="000000"/>
+          <w:kern w:val="0"/>
+          <w14:ligatures w14:val="none"/>
+        </w:rPr>
+        <w:t>Pierre :</w:t>
+      </w:r>
+    </w:p>
+    <w:p>
+      <w:pPr>
+        <w:rPr>
+          <w:rFonts w:ascii="Calibri" w:eastAsia="Times New Roman" w:hAnsi="Calibri" w:cs="Calibri"/>
+          <w:color w:val="000000"/>
+          <w:kern w:val="0"/>
+          <w14:ligatures w14:val="none"/>
+        </w:rPr>
+      </w:pPr>
+    </w:p>
+    <w:p>
+      <w:pPr>
+        <w:pStyle w:val="Paragraphedeliste"/>
+        <w:numPr>
+          <w:ilvl w:val="0"/>
+          <w:numId w:val="34"/>
+        </w:numPr>
+        <w:rPr>
+          <w:rFonts w:ascii="Calibri" w:eastAsia="Times New Roman" w:hAnsi="Calibri" w:cs="Calibri"/>
+          <w:color w:val="000000"/>
+          <w:kern w:val="0"/>
+          <w14:ligatures w14:val="none"/>
+        </w:rPr>
+      </w:pPr>
+      <w:r>
+        <w:rPr>
+          <w:rFonts w:ascii="Calibri" w:eastAsia="Times New Roman" w:hAnsi="Calibri" w:cs="Calibri"/>
+          <w:color w:val="000000"/>
+          <w:kern w:val="0"/>
+          <w14:ligatures w14:val="none"/>
+        </w:rPr>
         <w:t>Page d’accueil et pages de fin</w:t>
+      </w:r>
+    </w:p>
+    <w:p>
+      <w:pPr>
+        <w:pStyle w:val="Paragraphedeliste"/>
+        <w:numPr>
+          <w:ilvl w:val="0"/>
+          <w:numId w:val="34"/>
+        </w:numPr>
+        <w:rPr>
+          <w:rFonts w:ascii="Calibri" w:eastAsia="Times New Roman" w:hAnsi="Calibri" w:cs="Calibri"/>
+          <w:color w:val="000000"/>
+          <w:kern w:val="0"/>
+          <w14:ligatures w14:val="none"/>
+        </w:rPr>
+      </w:pPr>
+      <w:r>
+        <w:rPr>
+          <w:rFonts w:ascii="Calibri" w:eastAsia="Times New Roman" w:hAnsi="Calibri" w:cs="Calibri"/>
+          <w:color w:val="000000"/>
+          <w:kern w:val="0"/>
+          <w14:ligatures w14:val="none"/>
+        </w:rPr>
+        <w:t>Recherche d’image</w:t>
       </w:r>
     </w:p>
     <w:p>
@@ -3965,7 +4148,6 @@
     <w:name w:val="List Paragraph"/>
     <w:basedOn w:val="Normal"/>
     <w:uiPriority w:val="34"/>
-    <w:semiHidden/>
     <w:qFormat/>
     <w:rsid w:val="00BC6453"/>
     <w:pPr>

</xml_diff>

<commit_message>
maj répartition des taches
</commit_message>
<xml_diff>
--- a/Répartition des taches.docx
+++ b/Répartition des taches.docx
@@ -1069,104 +1069,7 @@
           <w:kern w:val="0"/>
           <w14:ligatures w14:val="none"/>
         </w:rPr>
-        <w:t xml:space="preserve">Fonction </w:t>
-      </w:r>
-      <w:proofErr w:type="spellStart"/>
-      <w:r>
-        <w:rPr>
-          <w:rFonts w:ascii="Calibri" w:eastAsia="Times New Roman" w:hAnsi="Calibri" w:cs="Calibri"/>
-          <w:color w:val="000000"/>
-          <w:kern w:val="0"/>
-          <w14:ligatures w14:val="none"/>
-        </w:rPr>
-        <w:t>Random</w:t>
-      </w:r>
-      <w:proofErr w:type="spellEnd"/>
-      <w:r>
-        <w:rPr>
-          <w:rFonts w:ascii="Calibri" w:eastAsia="Times New Roman" w:hAnsi="Calibri" w:cs="Calibri"/>
-          <w:color w:val="000000"/>
-          <w:kern w:val="0"/>
-          <w14:ligatures w14:val="none"/>
-        </w:rPr>
-        <w:t xml:space="preserve"> des évènements</w:t>
-      </w:r>
-    </w:p>
-    <w:p>
-      <w:pPr>
-        <w:rPr>
-          <w:rFonts w:ascii="Calibri" w:eastAsia="Times New Roman" w:hAnsi="Calibri" w:cs="Calibri"/>
-          <w:color w:val="000000"/>
-          <w:kern w:val="0"/>
-          <w14:ligatures w14:val="none"/>
-        </w:rPr>
-      </w:pPr>
-    </w:p>
-    <w:p>
-      <w:pPr>
-        <w:rPr>
-          <w:rFonts w:ascii="Calibri" w:eastAsia="Times New Roman" w:hAnsi="Calibri" w:cs="Calibri"/>
-          <w:color w:val="000000"/>
-          <w:kern w:val="0"/>
-          <w14:ligatures w14:val="none"/>
-        </w:rPr>
-      </w:pPr>
-      <w:r>
-        <w:rPr>
-          <w:rFonts w:ascii="Calibri" w:eastAsia="Times New Roman" w:hAnsi="Calibri" w:cs="Calibri"/>
-          <w:color w:val="000000"/>
-          <w:kern w:val="0"/>
-          <w14:ligatures w14:val="none"/>
-        </w:rPr>
-        <w:t>Mathis :</w:t>
-      </w:r>
-    </w:p>
-    <w:p>
-      <w:pPr>
-        <w:rPr>
-          <w:rFonts w:ascii="Calibri" w:eastAsia="Times New Roman" w:hAnsi="Calibri" w:cs="Calibri"/>
-          <w:color w:val="000000"/>
-          <w:kern w:val="0"/>
-          <w14:ligatures w14:val="none"/>
-        </w:rPr>
-      </w:pPr>
-    </w:p>
-    <w:p>
-      <w:pPr>
-        <w:ind w:firstLine="708"/>
-        <w:rPr>
-          <w:rFonts w:ascii="Calibri" w:eastAsia="Times New Roman" w:hAnsi="Calibri" w:cs="Calibri"/>
-          <w:color w:val="000000"/>
-          <w:kern w:val="0"/>
-          <w14:ligatures w14:val="none"/>
-        </w:rPr>
-      </w:pPr>
-      <w:r>
-        <w:rPr>
-          <w:rFonts w:ascii="Calibri" w:eastAsia="Times New Roman" w:hAnsi="Calibri" w:cs="Calibri"/>
-          <w:color w:val="000000"/>
-          <w:kern w:val="0"/>
-          <w14:ligatures w14:val="none"/>
-        </w:rPr>
-        <w:t>Frontend</w:t>
-      </w:r>
-      <w:r>
-        <w:rPr>
-          <w:rFonts w:ascii="Calibri" w:eastAsia="Times New Roman" w:hAnsi="Calibri" w:cs="Calibri"/>
-          <w:color w:val="000000"/>
-          <w:kern w:val="0"/>
-          <w14:ligatures w14:val="none"/>
-        </w:rPr>
-        <w:t xml:space="preserve"> </w:t>
-      </w:r>
-      <w:r>
-        <w:rPr>
-          <w:rFonts w:ascii="Calibri" w:eastAsia="Times New Roman" w:hAnsi="Calibri" w:cs="Calibri"/>
-          <w:color w:val="000000"/>
-          <w:kern w:val="0"/>
-          <w14:ligatures w14:val="none"/>
-        </w:rPr>
-        <w:t>:</w:t>
+        <w:t>Fonction Random des évènements</w:t>
       </w:r>
     </w:p>
     <w:p>
@@ -1190,7 +1093,7 @@
           <w:kern w:val="0"/>
           <w14:ligatures w14:val="none"/>
         </w:rPr>
-        <w:t>Interface jeu</w:t>
+        <w:t>Fonction random</w:t>
       </w:r>
     </w:p>
     <w:p>
@@ -1214,7 +1117,84 @@
           <w:kern w:val="0"/>
           <w14:ligatures w14:val="none"/>
         </w:rPr>
-        <w:t>Inventaire</w:t>
+        <w:t>Optimisation fonction création personnage</w:t>
+      </w:r>
+    </w:p>
+    <w:p>
+      <w:pPr>
+        <w:rPr>
+          <w:rFonts w:ascii="Calibri" w:eastAsia="Times New Roman" w:hAnsi="Calibri" w:cs="Calibri"/>
+          <w:color w:val="000000"/>
+          <w:kern w:val="0"/>
+          <w14:ligatures w14:val="none"/>
+        </w:rPr>
+      </w:pPr>
+    </w:p>
+    <w:p>
+      <w:pPr>
+        <w:rPr>
+          <w:rFonts w:ascii="Calibri" w:eastAsia="Times New Roman" w:hAnsi="Calibri" w:cs="Calibri"/>
+          <w:color w:val="000000"/>
+          <w:kern w:val="0"/>
+          <w14:ligatures w14:val="none"/>
+        </w:rPr>
+      </w:pPr>
+      <w:r>
+        <w:rPr>
+          <w:rFonts w:ascii="Calibri" w:eastAsia="Times New Roman" w:hAnsi="Calibri" w:cs="Calibri"/>
+          <w:color w:val="000000"/>
+          <w:kern w:val="0"/>
+          <w14:ligatures w14:val="none"/>
+        </w:rPr>
+        <w:t>Mathis :</w:t>
+      </w:r>
+    </w:p>
+    <w:p>
+      <w:pPr>
+        <w:rPr>
+          <w:rFonts w:ascii="Calibri" w:eastAsia="Times New Roman" w:hAnsi="Calibri" w:cs="Calibri"/>
+          <w:color w:val="000000"/>
+          <w:kern w:val="0"/>
+          <w14:ligatures w14:val="none"/>
+        </w:rPr>
+      </w:pPr>
+    </w:p>
+    <w:p>
+      <w:pPr>
+        <w:ind w:firstLine="708"/>
+        <w:rPr>
+          <w:rFonts w:ascii="Calibri" w:eastAsia="Times New Roman" w:hAnsi="Calibri" w:cs="Calibri"/>
+          <w:color w:val="000000"/>
+          <w:kern w:val="0"/>
+          <w14:ligatures w14:val="none"/>
+        </w:rPr>
+      </w:pPr>
+      <w:r>
+        <w:rPr>
+          <w:rFonts w:ascii="Calibri" w:eastAsia="Times New Roman" w:hAnsi="Calibri" w:cs="Calibri"/>
+          <w:color w:val="000000"/>
+          <w:kern w:val="0"/>
+          <w14:ligatures w14:val="none"/>
+        </w:rPr>
+        <w:t>Frontend</w:t>
+      </w:r>
+      <w:r>
+        <w:rPr>
+          <w:rFonts w:ascii="Calibri" w:eastAsia="Times New Roman" w:hAnsi="Calibri" w:cs="Calibri"/>
+          <w:color w:val="000000"/>
+          <w:kern w:val="0"/>
+          <w14:ligatures w14:val="none"/>
+        </w:rPr>
+        <w:t xml:space="preserve"> </w:t>
+      </w:r>
+      <w:r>
+        <w:rPr>
+          <w:rFonts w:ascii="Calibri" w:eastAsia="Times New Roman" w:hAnsi="Calibri" w:cs="Calibri"/>
+          <w:color w:val="000000"/>
+          <w:kern w:val="0"/>
+          <w14:ligatures w14:val="none"/>
+        </w:rPr>
+        <w:t>:</w:t>
       </w:r>
     </w:p>
     <w:p>
@@ -1238,7 +1218,7 @@
           <w:kern w:val="0"/>
           <w14:ligatures w14:val="none"/>
         </w:rPr>
-        <w:t>Header</w:t>
+        <w:t>Interface jeu</w:t>
       </w:r>
     </w:p>
     <w:p>
@@ -1255,7 +1235,6 @@
           <w14:ligatures w14:val="none"/>
         </w:rPr>
       </w:pPr>
-      <w:proofErr w:type="gramStart"/>
       <w:r>
         <w:rPr>
           <w:rFonts w:ascii="Calibri" w:eastAsia="Times New Roman" w:hAnsi="Calibri" w:cs="Calibri"/>
@@ -1263,37 +1242,7 @@
           <w:kern w:val="0"/>
           <w14:ligatures w14:val="none"/>
         </w:rPr>
-        <w:t>page</w:t>
-      </w:r>
-      <w:proofErr w:type="gramEnd"/>
-      <w:r>
-        <w:rPr>
-          <w:rFonts w:ascii="Calibri" w:eastAsia="Times New Roman" w:hAnsi="Calibri" w:cs="Calibri"/>
-          <w:color w:val="000000"/>
-          <w:kern w:val="0"/>
-          <w14:ligatures w14:val="none"/>
-        </w:rPr>
-        <w:t xml:space="preserve"> </w:t>
-      </w:r>
-      <w:proofErr w:type="spellStart"/>
-      <w:r>
-        <w:rPr>
-          <w:rFonts w:ascii="Calibri" w:eastAsia="Times New Roman" w:hAnsi="Calibri" w:cs="Calibri"/>
-          <w:color w:val="000000"/>
-          <w:kern w:val="0"/>
-          <w14:ligatures w14:val="none"/>
-        </w:rPr>
-        <w:t>game</w:t>
-      </w:r>
-      <w:proofErr w:type="spellEnd"/>
-      <w:r>
-        <w:rPr>
-          <w:rFonts w:ascii="Calibri" w:eastAsia="Times New Roman" w:hAnsi="Calibri" w:cs="Calibri"/>
-          <w:color w:val="000000"/>
-          <w:kern w:val="0"/>
-          <w14:ligatures w14:val="none"/>
-        </w:rPr>
-        <w:t> </w:t>
+        <w:t>Inventaire</w:t>
       </w:r>
     </w:p>
     <w:p>
@@ -1310,7 +1259,6 @@
           <w14:ligatures w14:val="none"/>
         </w:rPr>
       </w:pPr>
-      <w:proofErr w:type="gramStart"/>
       <w:r>
         <w:rPr>
           <w:rFonts w:ascii="Calibri" w:eastAsia="Times New Roman" w:hAnsi="Calibri" w:cs="Calibri"/>
@@ -1318,29 +1266,8 @@
           <w:kern w:val="0"/>
           <w14:ligatures w14:val="none"/>
         </w:rPr>
-        <w:t>page</w:t>
+        <w:t>Header</w:t>
       </w:r>
-      <w:proofErr w:type="gramEnd"/>
-      <w:r>
-        <w:rPr>
-          <w:rFonts w:ascii="Calibri" w:eastAsia="Times New Roman" w:hAnsi="Calibri" w:cs="Calibri"/>
-          <w:color w:val="000000"/>
-          <w:kern w:val="0"/>
-          <w14:ligatures w14:val="none"/>
-        </w:rPr>
-        <w:t xml:space="preserve"> </w:t>
-      </w:r>
-      <w:proofErr w:type="spellStart"/>
-      <w:r>
-        <w:rPr>
-          <w:rFonts w:ascii="Calibri" w:eastAsia="Times New Roman" w:hAnsi="Calibri" w:cs="Calibri"/>
-          <w:color w:val="000000"/>
-          <w:kern w:val="0"/>
-          <w14:ligatures w14:val="none"/>
-        </w:rPr>
-        <w:t>create</w:t>
-      </w:r>
-      <w:proofErr w:type="spellEnd"/>
     </w:p>
     <w:p>
       <w:pPr>
@@ -1363,95 +1290,7 @@
           <w:kern w:val="0"/>
           <w14:ligatures w14:val="none"/>
         </w:rPr>
-        <w:t>Fonction affichage</w:t>
-      </w:r>
-      <w:r>
-        <w:rPr>
-          <w:rFonts w:ascii="Calibri" w:eastAsia="Times New Roman" w:hAnsi="Calibri" w:cs="Calibri"/>
-          <w:color w:val="000000"/>
-          <w:kern w:val="0"/>
-          <w14:ligatures w14:val="none"/>
-        </w:rPr>
-        <w:t xml:space="preserve"> des personnages</w:t>
-      </w:r>
-    </w:p>
-    <w:p>
-      <w:pPr>
-        <w:rPr>
-          <w:rFonts w:ascii="Calibri" w:eastAsia="Times New Roman" w:hAnsi="Calibri" w:cs="Calibri"/>
-          <w:color w:val="000000"/>
-          <w:kern w:val="0"/>
-          <w14:ligatures w14:val="none"/>
-        </w:rPr>
-      </w:pPr>
-    </w:p>
-    <w:p>
-      <w:pPr>
-        <w:rPr>
-          <w:rFonts w:ascii="Calibri" w:eastAsia="Times New Roman" w:hAnsi="Calibri" w:cs="Calibri"/>
-          <w:color w:val="000000"/>
-          <w:kern w:val="0"/>
-          <w14:ligatures w14:val="none"/>
-        </w:rPr>
-      </w:pPr>
-      <w:r>
-        <w:rPr>
-          <w:rFonts w:ascii="Calibri" w:eastAsia="Times New Roman" w:hAnsi="Calibri" w:cs="Calibri"/>
-          <w:color w:val="000000"/>
-          <w:kern w:val="0"/>
-          <w14:ligatures w14:val="none"/>
-        </w:rPr>
-        <w:t>Philippe :</w:t>
-      </w:r>
-    </w:p>
-    <w:p>
-      <w:pPr>
-        <w:rPr>
-          <w:rFonts w:ascii="Calibri" w:eastAsia="Times New Roman" w:hAnsi="Calibri" w:cs="Calibri"/>
-          <w:color w:val="000000"/>
-          <w:kern w:val="0"/>
-          <w14:ligatures w14:val="none"/>
-        </w:rPr>
-      </w:pPr>
-    </w:p>
-    <w:p>
-      <w:pPr>
-        <w:ind w:firstLine="708"/>
-        <w:rPr>
-          <w:rFonts w:ascii="Calibri" w:eastAsia="Times New Roman" w:hAnsi="Calibri" w:cs="Calibri"/>
-          <w:color w:val="000000"/>
-          <w:kern w:val="0"/>
-          <w14:ligatures w14:val="none"/>
-        </w:rPr>
-      </w:pPr>
-      <w:r>
-        <w:rPr>
-          <w:rFonts w:ascii="Calibri" w:eastAsia="Times New Roman" w:hAnsi="Calibri" w:cs="Calibri"/>
-          <w:color w:val="000000"/>
-          <w:kern w:val="0"/>
-          <w14:ligatures w14:val="none"/>
-        </w:rPr>
-        <w:t xml:space="preserve">Backend page </w:t>
-      </w:r>
-      <w:proofErr w:type="spellStart"/>
-      <w:r>
-        <w:rPr>
-          <w:rFonts w:ascii="Calibri" w:eastAsia="Times New Roman" w:hAnsi="Calibri" w:cs="Calibri"/>
-          <w:color w:val="000000"/>
-          <w:kern w:val="0"/>
-          <w14:ligatures w14:val="none"/>
-        </w:rPr>
-        <w:t>game</w:t>
-      </w:r>
-      <w:proofErr w:type="spellEnd"/>
-      <w:r>
-        <w:rPr>
-          <w:rFonts w:ascii="Calibri" w:eastAsia="Times New Roman" w:hAnsi="Calibri" w:cs="Calibri"/>
-          <w:color w:val="000000"/>
-          <w:kern w:val="0"/>
-          <w14:ligatures w14:val="none"/>
-        </w:rPr>
-        <w:t> :</w:t>
+        <w:t>page game </w:t>
       </w:r>
     </w:p>
     <w:p>
@@ -1475,7 +1314,7 @@
           <w:kern w:val="0"/>
           <w14:ligatures w14:val="none"/>
         </w:rPr>
-        <w:t>player.js</w:t>
+        <w:t>page create</w:t>
       </w:r>
     </w:p>
     <w:p>
@@ -1499,7 +1338,84 @@
           <w:kern w:val="0"/>
           <w14:ligatures w14:val="none"/>
         </w:rPr>
-        <w:t>Create.js</w:t>
+        <w:t>Fonction affichage</w:t>
+      </w:r>
+      <w:r>
+        <w:rPr>
+          <w:rFonts w:ascii="Calibri" w:eastAsia="Times New Roman" w:hAnsi="Calibri" w:cs="Calibri"/>
+          <w:color w:val="000000"/>
+          <w:kern w:val="0"/>
+          <w14:ligatures w14:val="none"/>
+        </w:rPr>
+        <w:t xml:space="preserve"> des personnages</w:t>
+      </w:r>
+    </w:p>
+    <w:p>
+      <w:pPr>
+        <w:rPr>
+          <w:rFonts w:ascii="Calibri" w:eastAsia="Times New Roman" w:hAnsi="Calibri" w:cs="Calibri"/>
+          <w:color w:val="000000"/>
+          <w:kern w:val="0"/>
+          <w14:ligatures w14:val="none"/>
+        </w:rPr>
+      </w:pPr>
+    </w:p>
+    <w:p>
+      <w:pPr>
+        <w:rPr>
+          <w:rFonts w:ascii="Calibri" w:eastAsia="Times New Roman" w:hAnsi="Calibri" w:cs="Calibri"/>
+          <w:color w:val="000000"/>
+          <w:kern w:val="0"/>
+          <w14:ligatures w14:val="none"/>
+        </w:rPr>
+      </w:pPr>
+      <w:r>
+        <w:rPr>
+          <w:rFonts w:ascii="Calibri" w:eastAsia="Times New Roman" w:hAnsi="Calibri" w:cs="Calibri"/>
+          <w:color w:val="000000"/>
+          <w:kern w:val="0"/>
+          <w14:ligatures w14:val="none"/>
+        </w:rPr>
+        <w:t>Philippe :</w:t>
+      </w:r>
+    </w:p>
+    <w:p>
+      <w:pPr>
+        <w:rPr>
+          <w:rFonts w:ascii="Calibri" w:eastAsia="Times New Roman" w:hAnsi="Calibri" w:cs="Calibri"/>
+          <w:color w:val="000000"/>
+          <w:kern w:val="0"/>
+          <w14:ligatures w14:val="none"/>
+        </w:rPr>
+      </w:pPr>
+    </w:p>
+    <w:p>
+      <w:pPr>
+        <w:ind w:firstLine="708"/>
+        <w:rPr>
+          <w:rFonts w:ascii="Calibri" w:eastAsia="Times New Roman" w:hAnsi="Calibri" w:cs="Calibri"/>
+          <w:color w:val="000000"/>
+          <w:kern w:val="0"/>
+          <w14:ligatures w14:val="none"/>
+        </w:rPr>
+      </w:pPr>
+      <w:r>
+        <w:rPr>
+          <w:rFonts w:ascii="Calibri" w:eastAsia="Times New Roman" w:hAnsi="Calibri" w:cs="Calibri"/>
+          <w:color w:val="000000"/>
+          <w:kern w:val="0"/>
+          <w14:ligatures w14:val="none"/>
+        </w:rPr>
+        <w:t>Backend page game</w:t>
+      </w:r>
+      <w:r>
+        <w:rPr>
+          <w:rFonts w:ascii="Calibri" w:eastAsia="Times New Roman" w:hAnsi="Calibri" w:cs="Calibri"/>
+          <w:color w:val="000000"/>
+          <w:kern w:val="0"/>
+          <w14:ligatures w14:val="none"/>
+        </w:rPr>
+        <w:t> :</w:t>
       </w:r>
     </w:p>
     <w:p>
@@ -1523,7 +1439,7 @@
           <w:kern w:val="0"/>
           <w14:ligatures w14:val="none"/>
         </w:rPr>
-        <w:t>Fonction Initialisation du jeu</w:t>
+        <w:t>player.js</w:t>
       </w:r>
     </w:p>
     <w:p>
@@ -1547,56 +1463,8 @@
           <w:kern w:val="0"/>
           <w14:ligatures w14:val="none"/>
         </w:rPr>
-        <w:t>Fonction affichage</w:t>
+        <w:t>Create.js</w:t>
       </w:r>
-      <w:r>
-        <w:rPr>
-          <w:rFonts w:ascii="Calibri" w:eastAsia="Times New Roman" w:hAnsi="Calibri" w:cs="Calibri"/>
-          <w:color w:val="000000"/>
-          <w:kern w:val="0"/>
-          <w14:ligatures w14:val="none"/>
-        </w:rPr>
-        <w:t xml:space="preserve"> des ressources du jeu</w:t>
-      </w:r>
-    </w:p>
-    <w:p>
-      <w:pPr>
-        <w:rPr>
-          <w:rFonts w:ascii="Calibri" w:eastAsia="Times New Roman" w:hAnsi="Calibri" w:cs="Calibri"/>
-          <w:color w:val="000000"/>
-          <w:kern w:val="0"/>
-          <w14:ligatures w14:val="none"/>
-        </w:rPr>
-      </w:pPr>
-    </w:p>
-    <w:p>
-      <w:pPr>
-        <w:rPr>
-          <w:rFonts w:ascii="Calibri" w:eastAsia="Times New Roman" w:hAnsi="Calibri" w:cs="Calibri"/>
-          <w:color w:val="000000"/>
-          <w:kern w:val="0"/>
-          <w14:ligatures w14:val="none"/>
-        </w:rPr>
-      </w:pPr>
-      <w:r>
-        <w:rPr>
-          <w:rFonts w:ascii="Calibri" w:eastAsia="Times New Roman" w:hAnsi="Calibri" w:cs="Calibri"/>
-          <w:color w:val="000000"/>
-          <w:kern w:val="0"/>
-          <w14:ligatures w14:val="none"/>
-        </w:rPr>
-        <w:t>Pierre :</w:t>
-      </w:r>
-    </w:p>
-    <w:p>
-      <w:pPr>
-        <w:rPr>
-          <w:rFonts w:ascii="Calibri" w:eastAsia="Times New Roman" w:hAnsi="Calibri" w:cs="Calibri"/>
-          <w:color w:val="000000"/>
-          <w:kern w:val="0"/>
-          <w14:ligatures w14:val="none"/>
-        </w:rPr>
-      </w:pPr>
     </w:p>
     <w:p>
       <w:pPr>
@@ -1619,7 +1487,7 @@
           <w:kern w:val="0"/>
           <w14:ligatures w14:val="none"/>
         </w:rPr>
-        <w:t>Page d’accueil et pages de fin</w:t>
+        <w:t>Fonction Initialisation du jeu</w:t>
       </w:r>
     </w:p>
     <w:p>
@@ -1643,7 +1511,198 @@
           <w:kern w:val="0"/>
           <w14:ligatures w14:val="none"/>
         </w:rPr>
+        <w:t>Fonction affichage</w:t>
+      </w:r>
+      <w:r>
+        <w:rPr>
+          <w:rFonts w:ascii="Calibri" w:eastAsia="Times New Roman" w:hAnsi="Calibri" w:cs="Calibri"/>
+          <w:color w:val="000000"/>
+          <w:kern w:val="0"/>
+          <w14:ligatures w14:val="none"/>
+        </w:rPr>
+        <w:t xml:space="preserve"> des ressources du jeu</w:t>
+      </w:r>
+    </w:p>
+    <w:p>
+      <w:pPr>
+        <w:pStyle w:val="Paragraphedeliste"/>
+        <w:numPr>
+          <w:ilvl w:val="0"/>
+          <w:numId w:val="34"/>
+        </w:numPr>
+        <w:rPr>
+          <w:rFonts w:ascii="Calibri" w:eastAsia="Times New Roman" w:hAnsi="Calibri" w:cs="Calibri"/>
+          <w:color w:val="000000"/>
+          <w:kern w:val="0"/>
+          <w14:ligatures w14:val="none"/>
+        </w:rPr>
+      </w:pPr>
+      <w:r>
+        <w:rPr>
+          <w:rFonts w:ascii="Calibri" w:eastAsia="Times New Roman" w:hAnsi="Calibri" w:cs="Calibri"/>
+          <w:color w:val="000000"/>
+          <w:kern w:val="0"/>
+          <w14:ligatures w14:val="none"/>
+        </w:rPr>
+        <w:t>Fonction random</w:t>
+      </w:r>
+    </w:p>
+    <w:p>
+      <w:pPr>
+        <w:pStyle w:val="Paragraphedeliste"/>
+        <w:numPr>
+          <w:ilvl w:val="0"/>
+          <w:numId w:val="34"/>
+        </w:numPr>
+        <w:rPr>
+          <w:rFonts w:ascii="Calibri" w:eastAsia="Times New Roman" w:hAnsi="Calibri" w:cs="Calibri"/>
+          <w:color w:val="000000"/>
+          <w:kern w:val="0"/>
+          <w14:ligatures w14:val="none"/>
+        </w:rPr>
+      </w:pPr>
+      <w:r>
+        <w:rPr>
+          <w:rFonts w:ascii="Calibri" w:eastAsia="Times New Roman" w:hAnsi="Calibri" w:cs="Calibri"/>
+          <w:color w:val="000000"/>
+          <w:kern w:val="0"/>
+          <w14:ligatures w14:val="none"/>
+        </w:rPr>
+        <w:t>Fonction affichage des évènements</w:t>
+      </w:r>
+    </w:p>
+    <w:p>
+      <w:pPr>
+        <w:pStyle w:val="Paragraphedeliste"/>
+        <w:numPr>
+          <w:ilvl w:val="0"/>
+          <w:numId w:val="34"/>
+        </w:numPr>
+        <w:rPr>
+          <w:rFonts w:ascii="Calibri" w:eastAsia="Times New Roman" w:hAnsi="Calibri" w:cs="Calibri"/>
+          <w:color w:val="000000"/>
+          <w:kern w:val="0"/>
+          <w14:ligatures w14:val="none"/>
+        </w:rPr>
+      </w:pPr>
+      <w:r>
+        <w:rPr>
+          <w:rFonts w:ascii="Calibri" w:eastAsia="Times New Roman" w:hAnsi="Calibri" w:cs="Calibri"/>
+          <w:color w:val="000000"/>
+          <w:kern w:val="0"/>
+          <w14:ligatures w14:val="none"/>
+        </w:rPr>
+        <w:t>Fonction changement des ressources</w:t>
+      </w:r>
+    </w:p>
+    <w:p>
+      <w:pPr>
+        <w:rPr>
+          <w:rFonts w:ascii="Calibri" w:eastAsia="Times New Roman" w:hAnsi="Calibri" w:cs="Calibri"/>
+          <w:color w:val="000000"/>
+          <w:kern w:val="0"/>
+          <w14:ligatures w14:val="none"/>
+        </w:rPr>
+      </w:pPr>
+      <w:r>
+        <w:rPr>
+          <w:rFonts w:ascii="Calibri" w:eastAsia="Times New Roman" w:hAnsi="Calibri" w:cs="Calibri"/>
+          <w:color w:val="000000"/>
+          <w:kern w:val="0"/>
+          <w14:ligatures w14:val="none"/>
+        </w:rPr>
+        <w:t>Pierre :</w:t>
+      </w:r>
+    </w:p>
+    <w:p>
+      <w:pPr>
+        <w:rPr>
+          <w:rFonts w:ascii="Calibri" w:eastAsia="Times New Roman" w:hAnsi="Calibri" w:cs="Calibri"/>
+          <w:color w:val="000000"/>
+          <w:kern w:val="0"/>
+          <w14:ligatures w14:val="none"/>
+        </w:rPr>
+      </w:pPr>
+    </w:p>
+    <w:p>
+      <w:pPr>
+        <w:pStyle w:val="Paragraphedeliste"/>
+        <w:numPr>
+          <w:ilvl w:val="0"/>
+          <w:numId w:val="34"/>
+        </w:numPr>
+        <w:rPr>
+          <w:rFonts w:ascii="Calibri" w:eastAsia="Times New Roman" w:hAnsi="Calibri" w:cs="Calibri"/>
+          <w:color w:val="000000"/>
+          <w:kern w:val="0"/>
+          <w14:ligatures w14:val="none"/>
+        </w:rPr>
+      </w:pPr>
+      <w:r>
+        <w:rPr>
+          <w:rFonts w:ascii="Calibri" w:eastAsia="Times New Roman" w:hAnsi="Calibri" w:cs="Calibri"/>
+          <w:color w:val="000000"/>
+          <w:kern w:val="0"/>
+          <w14:ligatures w14:val="none"/>
+        </w:rPr>
+        <w:t>Page d’accueil et pages de fin</w:t>
+      </w:r>
+    </w:p>
+    <w:p>
+      <w:pPr>
+        <w:pStyle w:val="Paragraphedeliste"/>
+        <w:numPr>
+          <w:ilvl w:val="0"/>
+          <w:numId w:val="34"/>
+        </w:numPr>
+        <w:rPr>
+          <w:rFonts w:ascii="Calibri" w:eastAsia="Times New Roman" w:hAnsi="Calibri" w:cs="Calibri"/>
+          <w:color w:val="000000"/>
+          <w:kern w:val="0"/>
+          <w14:ligatures w14:val="none"/>
+        </w:rPr>
+      </w:pPr>
+      <w:r>
+        <w:rPr>
+          <w:rFonts w:ascii="Calibri" w:eastAsia="Times New Roman" w:hAnsi="Calibri" w:cs="Calibri"/>
+          <w:color w:val="000000"/>
+          <w:kern w:val="0"/>
+          <w14:ligatures w14:val="none"/>
+        </w:rPr>
         <w:t>Recherche d’image</w:t>
+      </w:r>
+      <w:r>
+        <w:rPr>
+          <w:rFonts w:ascii="Calibri" w:eastAsia="Times New Roman" w:hAnsi="Calibri" w:cs="Calibri"/>
+          <w:color w:val="000000"/>
+          <w:kern w:val="0"/>
+          <w14:ligatures w14:val="none"/>
+        </w:rPr>
+        <w:t>s</w:t>
+      </w:r>
+    </w:p>
+    <w:p>
+      <w:pPr>
+        <w:pStyle w:val="Paragraphedeliste"/>
+        <w:numPr>
+          <w:ilvl w:val="0"/>
+          <w:numId w:val="34"/>
+        </w:numPr>
+        <w:rPr>
+          <w:rFonts w:ascii="Calibri" w:eastAsia="Times New Roman" w:hAnsi="Calibri" w:cs="Calibri"/>
+          <w:color w:val="000000"/>
+          <w:kern w:val="0"/>
+          <w14:ligatures w14:val="none"/>
+        </w:rPr>
+      </w:pPr>
+      <w:r>
+        <w:rPr>
+          <w:rFonts w:ascii="Calibri" w:eastAsia="Times New Roman" w:hAnsi="Calibri" w:cs="Calibri"/>
+          <w:color w:val="000000"/>
+          <w:kern w:val="0"/>
+          <w14:ligatures w14:val="none"/>
+        </w:rPr>
+        <w:t>Equilibrage évènements</w:t>
       </w:r>
     </w:p>
     <w:p>

</xml_diff>

<commit_message>
maj equilibrage + readme + répartition des taches
</commit_message>
<xml_diff>
--- a/Répartition des taches.docx
+++ b/Répartition des taches.docx
@@ -1122,6 +1122,30 @@
     </w:p>
     <w:p>
       <w:pPr>
+        <w:pStyle w:val="Paragraphedeliste"/>
+        <w:numPr>
+          <w:ilvl w:val="0"/>
+          <w:numId w:val="34"/>
+        </w:numPr>
+        <w:rPr>
+          <w:rFonts w:ascii="Calibri" w:eastAsia="Times New Roman" w:hAnsi="Calibri" w:cs="Calibri"/>
+          <w:color w:val="000000"/>
+          <w:kern w:val="0"/>
+          <w14:ligatures w14:val="none"/>
+        </w:rPr>
+      </w:pPr>
+      <w:r>
+        <w:rPr>
+          <w:rFonts w:ascii="Calibri" w:eastAsia="Times New Roman" w:hAnsi="Calibri" w:cs="Calibri"/>
+          <w:color w:val="000000"/>
+          <w:kern w:val="0"/>
+          <w14:ligatures w14:val="none"/>
+        </w:rPr>
+        <w:t>Fonction marchant</w:t>
+      </w:r>
+    </w:p>
+    <w:p>
+      <w:pPr>
         <w:rPr>
           <w:rFonts w:ascii="Calibri" w:eastAsia="Times New Roman" w:hAnsi="Calibri" w:cs="Calibri"/>
           <w:color w:val="000000"/>

</xml_diff>